<commit_message>
Fixed errors in the report
</commit_message>
<xml_diff>
--- a/Assignment_06/Homework_6_report.docx
+++ b/Assignment_06/Homework_6_report.docx
@@ -2623,6 +2623,35 @@
     </w:p>
     <w:p>
       <w:pPr>
+        <w:jc w:val="both"/>
+        <w:rPr>
+          <w:rFonts w:ascii="Calibri" w:hAnsi="Calibri" w:cs="Calibri"/>
+          <w:color w:val="000000" w:themeColor="text1"/>
+        </w:rPr>
+      </w:pPr>
+    </w:p>
+    <w:p>
+      <w:pPr>
+        <w:jc w:val="both"/>
+        <w:rPr>
+          <w:rFonts w:ascii="Calibri" w:hAnsi="Calibri" w:cs="Calibri"/>
+          <w:b/>
+          <w:bCs/>
+          <w:color w:val="000000" w:themeColor="text1"/>
+        </w:rPr>
+      </w:pPr>
+      <w:r>
+        <w:rPr>
+          <w:rFonts w:ascii="Calibri" w:hAnsi="Calibri" w:cs="Calibri"/>
+          <w:b/>
+          <w:bCs/>
+          <w:color w:val="000000" w:themeColor="text1"/>
+        </w:rPr>
+        <w:t>The results of user-based and item-based CF are consistent with each other for all similarity metrics.</w:t>
+      </w:r>
+    </w:p>
+    <w:p>
+      <w:pPr>
         <w:rPr>
           <w:rFonts w:ascii="Calibri" w:hAnsi="Calibri" w:cs="Calibri"/>
           <w:color w:val="000000" w:themeColor="text1"/>
@@ -2740,7 +2769,6 @@
           <w:noProof/>
           <w:color w:val="000000" w:themeColor="text1"/>
         </w:rPr>
-        <w:lastRenderedPageBreak/>
         <w:drawing>
           <wp:inline distT="0" distB="0" distL="0" distR="0" wp14:anchorId="4CD9BF82" wp14:editId="3750F28D">
             <wp:extent cx="5161102" cy="3459480"/>
@@ -2923,17 +2951,18 @@
     </w:p>
     <w:p>
       <w:pPr>
-        <w:ind w:firstLine="270"/>
-        <w:rPr>
-          <w:rFonts w:ascii="Calibri" w:hAnsi="Calibri" w:cs="Calibri"/>
-          <w:color w:val="000000" w:themeColor="text1"/>
-        </w:rPr>
-      </w:pPr>
-      <w:r>
-        <w:rPr>
-          <w:rFonts w:ascii="Calibri" w:hAnsi="Calibri" w:cs="Calibri"/>
-          <w:color w:val="000000" w:themeColor="text1"/>
-        </w:rPr>
+        <w:ind w:left="720"/>
+        <w:rPr>
+          <w:rFonts w:ascii="Calibri" w:hAnsi="Calibri" w:cs="Calibri"/>
+          <w:color w:val="000000" w:themeColor="text1"/>
+        </w:rPr>
+      </w:pPr>
+      <w:r>
+        <w:rPr>
+          <w:rFonts w:ascii="Calibri" w:hAnsi="Calibri" w:cs="Calibri"/>
+          <w:color w:val="000000" w:themeColor="text1"/>
+        </w:rPr>
+        <w:lastRenderedPageBreak/>
         <w:t>############################################################################</w:t>
       </w:r>
     </w:p>
@@ -2955,8 +2984,28 @@
           <w:rFonts w:ascii="Calibri" w:hAnsi="Calibri" w:cs="Calibri"/>
           <w:color w:val="000000" w:themeColor="text1"/>
         </w:rPr>
-        <w:lastRenderedPageBreak/>
-        <w:t>The best K was the K value that gives us the lowest RMSE and MAE value. For User based CF, the lowest RMSE value was 0.91782 and it was obtained when K = 73</w:t>
+        <w:t>The best K was the K value that gives us the lowest RMSE and MAE value. For User based CF, the lowest RMSE value was 0.917</w:t>
+      </w:r>
+      <w:r>
+        <w:rPr>
+          <w:rFonts w:ascii="Calibri" w:hAnsi="Calibri" w:cs="Calibri"/>
+          <w:color w:val="000000" w:themeColor="text1"/>
+        </w:rPr>
+        <w:t>41</w:t>
+      </w:r>
+      <w:r>
+        <w:rPr>
+          <w:rFonts w:ascii="Calibri" w:hAnsi="Calibri" w:cs="Calibri"/>
+          <w:color w:val="000000" w:themeColor="text1"/>
+        </w:rPr>
+        <w:t xml:space="preserve"> and it was obtained when K = </w:t>
+      </w:r>
+      <w:r>
+        <w:rPr>
+          <w:rFonts w:ascii="Calibri" w:hAnsi="Calibri" w:cs="Calibri"/>
+          <w:color w:val="000000" w:themeColor="text1"/>
+        </w:rPr>
+        <w:t>60</w:t>
       </w:r>
     </w:p>
     <w:p>
@@ -3139,6 +3188,13 @@
         </w:rPr>
         <w:t>########################################################################</w:t>
       </w:r>
+      <w:r>
+        <w:rPr>
+          <w:rFonts w:ascii="Calibri" w:hAnsi="Calibri" w:cs="Calibri"/>
+          <w:color w:val="000000" w:themeColor="text1"/>
+        </w:rPr>
+        <w:t>####</w:t>
+      </w:r>
     </w:p>
     <w:p>
       <w:pPr>
@@ -3209,6 +3265,13 @@
           <w:color w:val="000000" w:themeColor="text1"/>
         </w:rPr>
         <w:t>########################################################################</w:t>
+      </w:r>
+      <w:r>
+        <w:rPr>
+          <w:rFonts w:ascii="Calibri" w:hAnsi="Calibri" w:cs="Calibri"/>
+          <w:color w:val="000000" w:themeColor="text1"/>
+        </w:rPr>
+        <w:t>####</w:t>
       </w:r>
     </w:p>
     <w:p>
@@ -3375,12 +3438,84 @@
         </w:rPr>
         <w:t>#################################################################</w:t>
       </w:r>
+      <w:r>
+        <w:rPr>
+          <w:rFonts w:ascii="Consolas" w:hAnsi="Consolas" w:cs="Consolas"/>
+          <w:color w:val="000000" w:themeColor="text1"/>
+        </w:rPr>
+        <w:t>####</w:t>
+      </w:r>
     </w:p>
     <w:p>
       <w:pPr>
         <w:ind w:left="360" w:firstLine="360"/>
         <w:rPr>
           <w:rFonts w:ascii="Consolas" w:hAnsi="Consolas" w:cs="Consolas"/>
+          <w:color w:val="000000" w:themeColor="text1"/>
+        </w:rPr>
+      </w:pPr>
+    </w:p>
+    <w:p>
+      <w:pPr>
+        <w:ind w:left="360" w:firstLine="360"/>
+        <w:rPr>
+          <w:rFonts w:cstheme="minorHAnsi"/>
+          <w:b/>
+          <w:bCs/>
+          <w:color w:val="000000" w:themeColor="text1"/>
+        </w:rPr>
+      </w:pPr>
+      <w:r>
+        <w:rPr>
+          <w:rFonts w:cstheme="minorHAnsi"/>
+          <w:b/>
+          <w:bCs/>
+          <w:color w:val="000000" w:themeColor="text1"/>
+        </w:rPr>
+        <w:t xml:space="preserve">The best K is not the same for </w:t>
+      </w:r>
+      <w:r>
+        <w:rPr>
+          <w:rFonts w:cstheme="minorHAnsi"/>
+          <w:b/>
+          <w:bCs/>
+          <w:color w:val="000000" w:themeColor="text1"/>
+        </w:rPr>
+        <w:t>U</w:t>
+      </w:r>
+      <w:r>
+        <w:rPr>
+          <w:rFonts w:cstheme="minorHAnsi"/>
+          <w:b/>
+          <w:bCs/>
+          <w:color w:val="000000" w:themeColor="text1"/>
+        </w:rPr>
+        <w:t xml:space="preserve">ser-based and </w:t>
+      </w:r>
+      <w:r>
+        <w:rPr>
+          <w:rFonts w:cstheme="minorHAnsi"/>
+          <w:b/>
+          <w:bCs/>
+          <w:color w:val="000000" w:themeColor="text1"/>
+        </w:rPr>
+        <w:t>I</w:t>
+      </w:r>
+      <w:r>
+        <w:rPr>
+          <w:rFonts w:cstheme="minorHAnsi"/>
+          <w:b/>
+          <w:bCs/>
+          <w:color w:val="000000" w:themeColor="text1"/>
+        </w:rPr>
+        <w:t xml:space="preserve">tem based collaborative filtering. </w:t>
+      </w:r>
+    </w:p>
+    <w:p>
+      <w:pPr>
+        <w:ind w:left="360" w:firstLine="360"/>
+        <w:rPr>
+          <w:rFonts w:cstheme="minorHAnsi"/>
           <w:color w:val="000000" w:themeColor="text1"/>
         </w:rPr>
       </w:pPr>
@@ -4681,6 +4816,7 @@
     <w:rsid w:val="00406277"/>
     <w:rsid w:val="004D5AEB"/>
     <w:rsid w:val="0070333D"/>
+    <w:rsid w:val="00BA3A9F"/>
     <w:rsid w:val="00E37931"/>
   </w:rsids>
   <m:mathPr>

</xml_diff>